<commit_message>
Actualizando la documentación con los cambios de la segunda entrega
</commit_message>
<xml_diff>
--- a/documentación/documentacion.docx
+++ b/documentación/documentacion.docx
@@ -62,49 +62,7 @@
         <w:rPr>
           <w:lang w:val="es-AR"/>
         </w:rPr>
-        <w:t>poder manejar, agilizar y gestionar un cliente de correos, en Python, un lenguaje de POO (</w:t>
-      </w:r>
-      <w:proofErr w:type="spellStart"/>
-      <w:r>
-        <w:rPr>
-          <w:lang w:val="es-AR"/>
-        </w:rPr>
-        <w:t>programming</w:t>
-      </w:r>
-      <w:proofErr w:type="spellEnd"/>
-      <w:r>
-        <w:rPr>
-          <w:lang w:val="es-AR"/>
-        </w:rPr>
-        <w:t xml:space="preserve"> </w:t>
-      </w:r>
-      <w:proofErr w:type="spellStart"/>
-      <w:r>
-        <w:rPr>
-          <w:lang w:val="es-AR"/>
-        </w:rPr>
-        <w:t>oriented</w:t>
-      </w:r>
-      <w:proofErr w:type="spellEnd"/>
-      <w:r>
-        <w:rPr>
-          <w:lang w:val="es-AR"/>
-        </w:rPr>
-        <w:t xml:space="preserve"> </w:t>
-      </w:r>
-      <w:proofErr w:type="spellStart"/>
-      <w:r>
-        <w:rPr>
-          <w:lang w:val="es-AR"/>
-        </w:rPr>
-        <w:t>object</w:t>
-      </w:r>
-      <w:proofErr w:type="spellEnd"/>
-      <w:r>
-        <w:rPr>
-          <w:lang w:val="es-AR"/>
-        </w:rPr>
-        <w:t xml:space="preserve"> / programación orientada objetos) y que este permita la gestión de usuarios, mensajes, carpetas, filtros y las operaciones básicas que se pueden realizar. </w:t>
+        <w:t xml:space="preserve">poder manejar, agilizar y gestionar un cliente de correos, en Python, un lenguaje de POO (programming oriented object / programación orientada objetos) y que este permita la gestión de usuarios, mensajes, carpetas, filtros y las operaciones básicas que se pueden realizar. </w:t>
       </w:r>
       <w:r>
         <w:rPr>
@@ -152,21 +110,7 @@
         <w:rPr>
           <w:lang w:val="es-AR"/>
         </w:rPr>
-        <w:t xml:space="preserve">Las entregas se harán cada 3 semanas </w:t>
-      </w:r>
-      <w:proofErr w:type="spellStart"/>
-      <w:r>
-        <w:rPr>
-          <w:lang w:val="es-AR"/>
-        </w:rPr>
-        <w:t>aprox</w:t>
-      </w:r>
-      <w:proofErr w:type="spellEnd"/>
-      <w:r>
-        <w:rPr>
-          <w:lang w:val="es-AR"/>
-        </w:rPr>
-        <w:t xml:space="preserve"> de una manera secuencial donde por cada entrega se van a ir añadiendo nuevas condiciones/funcionalidades al proyecto para que vaya </w:t>
+        <w:t xml:space="preserve">Las entregas se harán cada 3 semanas aprox de una manera secuencial donde por cada entrega se van a ir añadiendo nuevas condiciones/funcionalidades al proyecto para que vaya </w:t>
       </w:r>
       <w:r>
         <w:rPr>
@@ -286,21 +230,7 @@
         <w:rPr>
           <w:lang w:val="es-AR"/>
         </w:rPr>
-        <w:t xml:space="preserve">isual Studio </w:t>
-      </w:r>
-      <w:proofErr w:type="spellStart"/>
-      <w:r>
-        <w:rPr>
-          <w:lang w:val="es-AR"/>
-        </w:rPr>
-        <w:t>Code</w:t>
-      </w:r>
-      <w:proofErr w:type="spellEnd"/>
-      <w:r>
-        <w:rPr>
-          <w:lang w:val="es-AR"/>
-        </w:rPr>
-        <w:t xml:space="preserve"> </w:t>
+        <w:t xml:space="preserve">isual Studio Code </w:t>
       </w:r>
       <w:r>
         <w:rPr>
@@ -445,21 +375,7 @@
         <w:rPr>
           <w:lang w:val="es-AR"/>
         </w:rPr>
-        <w:t xml:space="preserve"> ir a su terminal de vs </w:t>
-      </w:r>
-      <w:proofErr w:type="spellStart"/>
-      <w:r>
-        <w:rPr>
-          <w:lang w:val="es-AR"/>
-        </w:rPr>
-        <w:t>code</w:t>
-      </w:r>
-      <w:proofErr w:type="spellEnd"/>
-      <w:r>
-        <w:rPr>
-          <w:lang w:val="es-AR"/>
-        </w:rPr>
-        <w:t xml:space="preserve"> o en</w:t>
+        <w:t xml:space="preserve"> ir a su terminal de vs code o en</w:t>
       </w:r>
       <w:r>
         <w:rPr>
@@ -666,16 +582,8 @@
         <w:rPr>
           <w:lang w:val="es-AR"/>
         </w:rPr>
-        <w:t xml:space="preserve">y hacer pruebas sin afectar a la </w:t>
-      </w:r>
-      <w:proofErr w:type="spellStart"/>
-      <w:r>
-        <w:rPr>
-          <w:lang w:val="es-AR"/>
-        </w:rPr>
-        <w:t>main</w:t>
-      </w:r>
-      <w:proofErr w:type="spellEnd"/>
+        <w:t>y hacer pruebas sin afectar a la main</w:t>
+      </w:r>
     </w:p>
     <w:p>
       <w:pPr>
@@ -744,21 +652,7 @@
         <w:rPr>
           <w:lang w:val="es-AR"/>
         </w:rPr>
-        <w:t xml:space="preserve">Acá creamos la rama para trabajar en una rama aparte y con el comando * </w:t>
-      </w:r>
-      <w:proofErr w:type="spellStart"/>
-      <w:r>
-        <w:rPr>
-          <w:lang w:val="es-AR"/>
-        </w:rPr>
-        <w:t>git</w:t>
-      </w:r>
-      <w:proofErr w:type="spellEnd"/>
-      <w:r>
-        <w:rPr>
-          <w:lang w:val="es-AR"/>
-        </w:rPr>
-        <w:t xml:space="preserve"> Branch * vamos a poder todas las ramas creadas y en cual estamos ubicados para trabajar.</w:t>
+        <w:t>Acá creamos la rama para trabajar en una rama aparte y con el comando * git Branch * vamos a poder todas las ramas creadas y en cual estamos ubicados para trabajar.</w:t>
       </w:r>
     </w:p>
     <w:p>
@@ -856,7 +750,6 @@
           <w:szCs w:val="22"/>
         </w:rPr>
       </w:pPr>
-      <w:proofErr w:type="spellStart"/>
       <w:r>
         <w:rPr>
           <w:b/>
@@ -867,7 +760,6 @@
         </w:rPr>
         <w:t>ServidorCorreo</w:t>
       </w:r>
-      <w:proofErr w:type="spellEnd"/>
       <w:r>
         <w:rPr>
           <w:sz w:val="22"/>
@@ -898,87 +790,7 @@
           <w:sz w:val="22"/>
           <w:szCs w:val="22"/>
         </w:rPr>
-        <w:t xml:space="preserve"> </w:t>
-      </w:r>
-      <w:proofErr w:type="gramStart"/>
-      <w:r>
-        <w:rPr>
-          <w:sz w:val="22"/>
-          <w:szCs w:val="22"/>
-        </w:rPr>
-        <w:t>registrarse(</w:t>
-      </w:r>
-      <w:proofErr w:type="gramEnd"/>
-      <w:r>
-        <w:rPr>
-          <w:sz w:val="22"/>
-          <w:szCs w:val="22"/>
-        </w:rPr>
-        <w:t xml:space="preserve">), </w:t>
-      </w:r>
-      <w:proofErr w:type="spellStart"/>
-      <w:r>
-        <w:rPr>
-          <w:sz w:val="22"/>
-          <w:szCs w:val="22"/>
-        </w:rPr>
-        <w:t>iniciar_</w:t>
-      </w:r>
-      <w:proofErr w:type="gramStart"/>
-      <w:r>
-        <w:rPr>
-          <w:sz w:val="22"/>
-          <w:szCs w:val="22"/>
-        </w:rPr>
-        <w:t>sesion</w:t>
-      </w:r>
-      <w:proofErr w:type="spellEnd"/>
-      <w:r>
-        <w:rPr>
-          <w:sz w:val="22"/>
-          <w:szCs w:val="22"/>
-        </w:rPr>
-        <w:t>(</w:t>
-      </w:r>
-      <w:proofErr w:type="gramEnd"/>
-      <w:r>
-        <w:rPr>
-          <w:sz w:val="22"/>
-          <w:szCs w:val="22"/>
-        </w:rPr>
-        <w:t xml:space="preserve">), </w:t>
-      </w:r>
-      <w:proofErr w:type="spellStart"/>
-      <w:r>
-        <w:rPr>
-          <w:sz w:val="22"/>
-          <w:szCs w:val="22"/>
-        </w:rPr>
-        <w:t>enviar_</w:t>
-      </w:r>
-      <w:proofErr w:type="gramStart"/>
-      <w:r>
-        <w:rPr>
-          <w:sz w:val="22"/>
-          <w:szCs w:val="22"/>
-        </w:rPr>
-        <w:t>mensaje</w:t>
-      </w:r>
-      <w:proofErr w:type="spellEnd"/>
-      <w:r>
-        <w:rPr>
-          <w:sz w:val="22"/>
-          <w:szCs w:val="22"/>
-        </w:rPr>
-        <w:t>(</w:t>
-      </w:r>
-      <w:proofErr w:type="gramEnd"/>
-      <w:r>
-        <w:rPr>
-          <w:sz w:val="22"/>
-          <w:szCs w:val="22"/>
-        </w:rPr>
-        <w:t>).</w:t>
+        <w:t xml:space="preserve"> registrarse(), iniciar_sesion(), enviar_mensaje().</w:t>
       </w:r>
     </w:p>
     <w:p>
@@ -1019,39 +831,7 @@
           <w:sz w:val="22"/>
           <w:szCs w:val="22"/>
         </w:rPr>
-        <w:t>Representa a cada usuario del sistema. Contiene información personal y gestiona sus propias carpetas de correo (</w:t>
-      </w:r>
-      <w:proofErr w:type="spellStart"/>
-      <w:r>
-        <w:rPr>
-          <w:sz w:val="22"/>
-          <w:szCs w:val="22"/>
-        </w:rPr>
-        <w:t>bandeja_entrada</w:t>
-      </w:r>
-      <w:proofErr w:type="spellEnd"/>
-      <w:r>
-        <w:rPr>
-          <w:sz w:val="22"/>
-          <w:szCs w:val="22"/>
-        </w:rPr>
-        <w:t xml:space="preserve">, </w:t>
-      </w:r>
-      <w:proofErr w:type="spellStart"/>
-      <w:r>
-        <w:rPr>
-          <w:sz w:val="22"/>
-          <w:szCs w:val="22"/>
-        </w:rPr>
-        <w:t>bandeja_salida</w:t>
-      </w:r>
-      <w:proofErr w:type="spellEnd"/>
-      <w:r>
-        <w:rPr>
-          <w:sz w:val="22"/>
-          <w:szCs w:val="22"/>
-        </w:rPr>
-        <w:t>).</w:t>
+        <w:t>Representa a cada usuario del sistema. Contiene información personal y gestiona sus propias carpetas de correo (bandeja_entrada, bandeja_salida).</w:t>
       </w:r>
     </w:p>
     <w:p>
@@ -1104,23 +884,7 @@
           <w:sz w:val="22"/>
           <w:szCs w:val="22"/>
         </w:rPr>
-        <w:t xml:space="preserve">: Una clase que actúa como un contenedor de objetos Mensaje. Proporciona métodos para agregar, listar y filtrar mensajes. Las carpetas Recibidos, Enviados y </w:t>
-      </w:r>
-      <w:proofErr w:type="spellStart"/>
-      <w:r>
-        <w:rPr>
-          <w:sz w:val="22"/>
-          <w:szCs w:val="22"/>
-        </w:rPr>
-        <w:t>Leidos</w:t>
-      </w:r>
-      <w:proofErr w:type="spellEnd"/>
-      <w:r>
-        <w:rPr>
-          <w:sz w:val="22"/>
-          <w:szCs w:val="22"/>
-        </w:rPr>
-        <w:t xml:space="preserve"> son especializaciones de esta clase.</w:t>
+        <w:t>: Una clase que actúa como un contenedor de objetos Mensaje. Proporciona métodos para agregar, listar y filtrar mensajes. Las carpetas Recibidos, Enviados y Leidos son especializaciones de esta clase.</w:t>
       </w:r>
     </w:p>
     <w:p>
@@ -1212,34 +976,55 @@
     </w:p>
     <w:p>
       <w:pPr>
+        <w:pStyle w:val="Ttulo2"/>
+      </w:pPr>
+      <w:r>
+        <w:t>Segunda Entrega</w:t>
+      </w:r>
+    </w:p>
+    <w:p>
+      <w:pPr>
         <w:ind w:left="360"/>
         <w:rPr>
           <w:sz w:val="22"/>
           <w:szCs w:val="22"/>
         </w:rPr>
       </w:pPr>
-      <w:r>
+    </w:p>
+    <w:p>
+      <w:pPr>
         <w:rPr>
           <w:sz w:val="22"/>
           <w:szCs w:val="22"/>
         </w:rPr>
-        <w:t xml:space="preserve">Para la segunda entrega decidimos hacer un nuevo UML, agregando </w:t>
-      </w:r>
-      <w:proofErr w:type="spellStart"/>
+      </w:pPr>
       <w:r>
         <w:rPr>
           <w:sz w:val="22"/>
           <w:szCs w:val="22"/>
         </w:rPr>
-        <w:t>main</w:t>
-      </w:r>
-      <w:proofErr w:type="spellEnd"/>
+        <w:t>Decidimos</w:t>
+      </w:r>
       <w:r>
         <w:rPr>
           <w:sz w:val="22"/>
           <w:szCs w:val="22"/>
         </w:rPr>
-        <w:t xml:space="preserve"> (que maneja la aplicación principal) y modificando Carpeta para que el buscador que busca por asunto o usuario tenga una sola función de filtrado que funcione de forma recursiva.</w:t>
+        <w:t xml:space="preserve"> hacer un nuevo UML, agregando main (que maneja la aplicación principal) y modificando Carpeta para que el buscador que </w:t>
+      </w:r>
+      <w:r>
+        <w:rPr>
+          <w:sz w:val="22"/>
+          <w:szCs w:val="22"/>
+        </w:rPr>
+        <w:t>funciona</w:t>
+      </w:r>
+      <w:r>
+        <w:rPr>
+          <w:sz w:val="22"/>
+          <w:szCs w:val="22"/>
+        </w:rPr>
+        <w:t xml:space="preserve"> por asunto o usuario tenga una sola función de filtrado que funcione de forma recursiva.</w:t>
       </w:r>
     </w:p>
     <w:p>
@@ -1291,6 +1076,198 @@
                     <a:xfrm>
                       <a:off x="0" y="0"/>
                       <a:ext cx="5661660" cy="5455920"/>
+                    </a:xfrm>
+                    <a:prstGeom prst="rect">
+                      <a:avLst/>
+                    </a:prstGeom>
+                    <a:noFill/>
+                    <a:ln>
+                      <a:noFill/>
+                    </a:ln>
+                  </pic:spPr>
+                </pic:pic>
+              </a:graphicData>
+            </a:graphic>
+          </wp:inline>
+        </w:drawing>
+      </w:r>
+    </w:p>
+    <w:p>
+      <w:pPr>
+        <w:ind w:left="360"/>
+        <w:rPr>
+          <w:sz w:val="22"/>
+          <w:szCs w:val="22"/>
+        </w:rPr>
+      </w:pPr>
+    </w:p>
+    <w:p>
+      <w:pPr>
+        <w:ind w:left="360"/>
+        <w:rPr>
+          <w:sz w:val="22"/>
+          <w:szCs w:val="22"/>
+        </w:rPr>
+      </w:pPr>
+    </w:p>
+    <w:p>
+      <w:pPr>
+        <w:ind w:left="360"/>
+        <w:rPr>
+          <w:sz w:val="22"/>
+          <w:szCs w:val="22"/>
+        </w:rPr>
+      </w:pPr>
+    </w:p>
+    <w:p>
+      <w:pPr>
+        <w:ind w:left="360"/>
+        <w:rPr>
+          <w:sz w:val="22"/>
+          <w:szCs w:val="22"/>
+        </w:rPr>
+      </w:pPr>
+    </w:p>
+    <w:p>
+      <w:pPr>
+        <w:ind w:left="360"/>
+        <w:rPr>
+          <w:sz w:val="22"/>
+          <w:szCs w:val="22"/>
+        </w:rPr>
+      </w:pPr>
+    </w:p>
+    <w:p>
+      <w:pPr>
+        <w:ind w:left="360"/>
+        <w:rPr>
+          <w:sz w:val="22"/>
+          <w:szCs w:val="22"/>
+        </w:rPr>
+      </w:pPr>
+    </w:p>
+    <w:p>
+      <w:pPr>
+        <w:ind w:left="360"/>
+        <w:rPr>
+          <w:sz w:val="22"/>
+          <w:szCs w:val="22"/>
+        </w:rPr>
+      </w:pPr>
+    </w:p>
+    <w:p>
+      <w:pPr>
+        <w:ind w:left="360"/>
+        <w:rPr>
+          <w:sz w:val="22"/>
+          <w:szCs w:val="22"/>
+        </w:rPr>
+      </w:pPr>
+    </w:p>
+    <w:p>
+      <w:pPr>
+        <w:ind w:left="360"/>
+        <w:rPr>
+          <w:sz w:val="22"/>
+          <w:szCs w:val="22"/>
+        </w:rPr>
+      </w:pPr>
+    </w:p>
+    <w:p>
+      <w:pPr>
+        <w:ind w:left="360"/>
+        <w:rPr>
+          <w:sz w:val="22"/>
+          <w:szCs w:val="22"/>
+        </w:rPr>
+      </w:pPr>
+      <w:r>
+        <w:rPr>
+          <w:sz w:val="22"/>
+          <w:szCs w:val="22"/>
+        </w:rPr>
+        <w:lastRenderedPageBreak/>
+        <w:t>A la hora de agregar el sistema de árboles generales, decidimos que para crear las subcarpetas se crearía una carpeta principal para cada usuario, de la cual surgirían tres subcarpetas “Bandeja de Entrada”, “Bandeja de Salida” y “Mensajes Archivados”. Dentro de cada un</w:t>
+      </w:r>
+      <w:r>
+        <w:rPr>
+          <w:sz w:val="22"/>
+          <w:szCs w:val="22"/>
+        </w:rPr>
+        <w:t>a</w:t>
+      </w:r>
+      <w:r>
+        <w:rPr>
+          <w:sz w:val="22"/>
+          <w:szCs w:val="22"/>
+        </w:rPr>
+        <w:t xml:space="preserve">, los usuarios podrán crear otras subcarpetas con nombres personalizables. </w:t>
+      </w:r>
+    </w:p>
+    <w:p>
+      <w:pPr>
+        <w:ind w:left="360"/>
+        <w:rPr>
+          <w:sz w:val="22"/>
+          <w:szCs w:val="22"/>
+        </w:rPr>
+      </w:pPr>
+      <w:r>
+        <w:rPr>
+          <w:sz w:val="22"/>
+          <w:szCs w:val="22"/>
+        </w:rPr>
+        <w:t>Diseñamos este gráfico para que se entienda mejor la idea:</w:t>
+      </w:r>
+    </w:p>
+    <w:p>
+      <w:pPr>
+        <w:ind w:left="360"/>
+        <w:rPr>
+          <w:sz w:val="22"/>
+          <w:szCs w:val="22"/>
+        </w:rPr>
+      </w:pPr>
+      <w:r>
+        <w:rPr>
+          <w:noProof/>
+          <w:sz w:val="22"/>
+          <w:szCs w:val="22"/>
+        </w:rPr>
+        <w:drawing>
+          <wp:inline distT="0" distB="0" distL="0" distR="0" wp14:anchorId="2FB1883E" wp14:editId="07A02E58">
+            <wp:extent cx="5608320" cy="5280660"/>
+            <wp:effectExtent l="0" t="0" r="0" b="0"/>
+            <wp:docPr id="1981426026" name="Imagen 1"/>
+            <wp:cNvGraphicFramePr>
+              <a:graphicFrameLocks xmlns:a="http://schemas.openxmlformats.org/drawingml/2006/main" noChangeAspect="1"/>
+            </wp:cNvGraphicFramePr>
+            <a:graphic xmlns:a="http://schemas.openxmlformats.org/drawingml/2006/main">
+              <a:graphicData uri="http://schemas.openxmlformats.org/drawingml/2006/picture">
+                <pic:pic xmlns:pic="http://schemas.openxmlformats.org/drawingml/2006/picture">
+                  <pic:nvPicPr>
+                    <pic:cNvPr id="0" name="Picture 1"/>
+                    <pic:cNvPicPr>
+                      <a:picLocks noChangeAspect="1" noChangeArrowheads="1"/>
+                    </pic:cNvPicPr>
+                  </pic:nvPicPr>
+                  <pic:blipFill>
+                    <a:blip r:embed="rId12">
+                      <a:extLst>
+                        <a:ext uri="{28A0092B-C50C-407E-A947-70E740481C1C}">
+                          <a14:useLocalDpi xmlns:a14="http://schemas.microsoft.com/office/drawing/2010/main" val="0"/>
+                        </a:ext>
+                      </a:extLst>
+                    </a:blip>
+                    <a:srcRect/>
+                    <a:stretch>
+                      <a:fillRect/>
+                    </a:stretch>
+                  </pic:blipFill>
+                  <pic:spPr bwMode="auto">
+                    <a:xfrm>
+                      <a:off x="0" y="0"/>
+                      <a:ext cx="5608320" cy="5280660"/>
                     </a:xfrm>
                     <a:prstGeom prst="rect">
                       <a:avLst/>
@@ -4033,7 +4010,6 @@
     <w:next w:val="Normal"/>
     <w:link w:val="Ttulo2Car"/>
     <w:uiPriority w:val="9"/>
-    <w:semiHidden/>
     <w:unhideWhenUsed/>
     <w:qFormat/>
     <w:rsid w:val="004271D8"/>
@@ -4250,7 +4226,6 @@
     <w:basedOn w:val="Fuentedeprrafopredeter"/>
     <w:link w:val="Ttulo2"/>
     <w:uiPriority w:val="9"/>
-    <w:semiHidden/>
     <w:rsid w:val="004271D8"/>
     <w:rPr>
       <w:rFonts w:asciiTheme="majorHAnsi" w:eastAsiaTheme="majorEastAsia" w:hAnsiTheme="majorHAnsi" w:cstheme="majorBidi"/>

</xml_diff>